<commit_message>
added demo video for Stock Tracker
</commit_message>
<xml_diff>
--- a/resume/Resume-David-Dicioco.docx
+++ b/resume/Resume-David-Dicioco.docx
@@ -106,7 +106,21 @@
             <w:rStyle w:val="Hyperlink"/>
             <w:rFonts w:ascii="Times New Roman" w:eastAsia="Times New Roman" w:hAnsi="Times New Roman" w:cs="Times New Roman"/>
           </w:rPr>
-          <w:t>david.dicioco@gmail.com</w:t>
+          <w:t>david.dicioco@g</w:t>
+        </w:r>
+        <w:r>
+          <w:rPr>
+            <w:rStyle w:val="Hyperlink"/>
+            <w:rFonts w:ascii="Times New Roman" w:eastAsia="Times New Roman" w:hAnsi="Times New Roman" w:cs="Times New Roman"/>
+          </w:rPr>
+          <w:t>m</w:t>
+        </w:r>
+        <w:r>
+          <w:rPr>
+            <w:rStyle w:val="Hyperlink"/>
+            <w:rFonts w:ascii="Times New Roman" w:eastAsia="Times New Roman" w:hAnsi="Times New Roman" w:cs="Times New Roman"/>
+          </w:rPr>
+          <w:t>ail.com</w:t>
         </w:r>
       </w:hyperlink>
     </w:p>
@@ -676,7 +690,15 @@
           <w:szCs w:val="24"/>
         </w:rPr>
         <w:tab/>
-        <w:t xml:space="preserve">         September 2012 – December 2017</w:t>
+        <w:t xml:space="preserve">         </w:t>
+      </w:r>
+      <w:r>
+        <w:rPr>
+          <w:rFonts w:ascii="Times New Roman" w:eastAsia="Times New Roman" w:hAnsi="Times New Roman" w:cs="Times New Roman"/>
+          <w:sz w:val="24"/>
+          <w:szCs w:val="24"/>
+        </w:rPr>
+        <w:t>September 2012 – December 2017</w:t>
       </w:r>
     </w:p>
     <w:p>
@@ -914,7 +936,71 @@
           <w:sz w:val="24"/>
           <w:szCs w:val="24"/>
         </w:rPr>
-        <w:t>Led QA teams to perform automated and manual testing on various projects. Worked alongside developers and business analysts to discuss project requirements and specifications. Formulated test plans, prepared test cases, executed tests and presented daily results to team leads</w:t>
+        <w:t>P</w:t>
+      </w:r>
+      <w:r>
+        <w:rPr>
+          <w:rFonts w:ascii="Times New Roman" w:eastAsia="Times New Roman" w:hAnsi="Times New Roman" w:cs="Times New Roman"/>
+          <w:sz w:val="24"/>
+          <w:szCs w:val="24"/>
+        </w:rPr>
+        <w:t>erform</w:t>
+      </w:r>
+      <w:r>
+        <w:rPr>
+          <w:rFonts w:ascii="Times New Roman" w:eastAsia="Times New Roman" w:hAnsi="Times New Roman" w:cs="Times New Roman"/>
+          <w:sz w:val="24"/>
+          <w:szCs w:val="24"/>
+        </w:rPr>
+        <w:t>ed</w:t>
+      </w:r>
+      <w:r>
+        <w:rPr>
+          <w:rFonts w:ascii="Times New Roman" w:eastAsia="Times New Roman" w:hAnsi="Times New Roman" w:cs="Times New Roman"/>
+          <w:sz w:val="24"/>
+          <w:szCs w:val="24"/>
+        </w:rPr>
+        <w:t xml:space="preserve"> automated and manual testing on various projects</w:t>
+      </w:r>
+      <w:r>
+        <w:rPr>
+          <w:rFonts w:ascii="Times New Roman" w:eastAsia="Times New Roman" w:hAnsi="Times New Roman" w:cs="Times New Roman"/>
+          <w:sz w:val="24"/>
+          <w:szCs w:val="24"/>
+        </w:rPr>
+        <w:t xml:space="preserve"> within many QA team</w:t>
+      </w:r>
+      <w:r>
+        <w:rPr>
+          <w:rFonts w:ascii="Times New Roman" w:eastAsia="Times New Roman" w:hAnsi="Times New Roman" w:cs="Times New Roman"/>
+          <w:sz w:val="24"/>
+          <w:szCs w:val="24"/>
+        </w:rPr>
+        <w:t>s</w:t>
+      </w:r>
+      <w:r>
+        <w:rPr>
+          <w:rFonts w:ascii="Times New Roman" w:eastAsia="Times New Roman" w:hAnsi="Times New Roman" w:cs="Times New Roman"/>
+          <w:sz w:val="24"/>
+          <w:szCs w:val="24"/>
+        </w:rPr>
+        <w:t>.</w:t>
+      </w:r>
+      <w:r>
+        <w:rPr>
+          <w:rFonts w:ascii="Times New Roman" w:eastAsia="Times New Roman" w:hAnsi="Times New Roman" w:cs="Times New Roman"/>
+          <w:sz w:val="24"/>
+          <w:szCs w:val="24"/>
+        </w:rPr>
+        <w:t xml:space="preserve"> </w:t>
+      </w:r>
+      <w:r>
+        <w:rPr>
+          <w:rFonts w:ascii="Times New Roman" w:eastAsia="Times New Roman" w:hAnsi="Times New Roman" w:cs="Times New Roman"/>
+          <w:sz w:val="24"/>
+          <w:szCs w:val="24"/>
+        </w:rPr>
+        <w:t>Worked alongside developers and business analysts to discuss project requirements and specifications. Formulated test plans, prepared test cases, executed tests and presented daily results to team leads</w:t>
       </w:r>
     </w:p>
     <w:p>
@@ -938,19 +1024,8 @@
           <w:szCs w:val="24"/>
           <w:highlight w:val="white"/>
         </w:rPr>
-        <w:t xml:space="preserve">Developed and maintained test automation scripts using Java, Selenium </w:t>
-      </w:r>
-      <w:proofErr w:type="gramStart"/>
-      <w:r>
-        <w:rPr>
-          <w:rFonts w:ascii="Times New Roman" w:eastAsia="Times New Roman" w:hAnsi="Times New Roman" w:cs="Times New Roman"/>
-          <w:sz w:val="24"/>
-          <w:szCs w:val="24"/>
-          <w:highlight w:val="white"/>
-        </w:rPr>
-        <w:t>WebDriver</w:t>
-      </w:r>
-      <w:proofErr w:type="gramEnd"/>
+        <w:t>Developed and maintained test automation scripts using Java, Selenium WebDriver</w:t>
+      </w:r>
       <w:r>
         <w:rPr>
           <w:rFonts w:ascii="Times New Roman" w:eastAsia="Times New Roman" w:hAnsi="Times New Roman" w:cs="Times New Roman"/>
@@ -1194,25 +1269,7 @@
           <w:sz w:val="24"/>
           <w:szCs w:val="24"/>
         </w:rPr>
-        <w:t xml:space="preserve">Worked collaboratively in a team environment with a 3D animation studio, </w:t>
-      </w:r>
-      <w:proofErr w:type="spellStart"/>
-      <w:r>
-        <w:rPr>
-          <w:rFonts w:ascii="Times New Roman" w:eastAsia="Times New Roman" w:hAnsi="Times New Roman" w:cs="Times New Roman"/>
-          <w:sz w:val="24"/>
-          <w:szCs w:val="24"/>
-        </w:rPr>
-        <w:t>KeyFrame</w:t>
-      </w:r>
-      <w:proofErr w:type="spellEnd"/>
-      <w:r>
-        <w:rPr>
-          <w:rFonts w:ascii="Times New Roman" w:eastAsia="Times New Roman" w:hAnsi="Times New Roman" w:cs="Times New Roman"/>
-          <w:sz w:val="24"/>
-          <w:szCs w:val="24"/>
-        </w:rPr>
-        <w:t xml:space="preserve"> Digital Productions Inc., to develop interactive children books for the iPad</w:t>
+        <w:t>Worked collaboratively in a team environment with a 3D animation studio, KeyFrame Digital Productions Inc., to develop interactive children books for the iPad</w:t>
       </w:r>
     </w:p>
     <w:p>
@@ -1374,15 +1431,15 @@
           <w:sz w:val="24"/>
           <w:szCs w:val="24"/>
         </w:rPr>
-        <w:t xml:space="preserve">Personal Website – Test Automation </w:t>
-      </w:r>
-      <w:r>
-        <w:rPr>
-          <w:rFonts w:ascii="Times New Roman" w:eastAsia="Times New Roman" w:hAnsi="Times New Roman" w:cs="Times New Roman"/>
-          <w:sz w:val="24"/>
-          <w:szCs w:val="24"/>
-        </w:rPr>
-        <w:t>(Cypress)</w:t>
+        <w:t xml:space="preserve">Stock Tracker - Video Game Consoles </w:t>
+      </w:r>
+      <w:r>
+        <w:rPr>
+          <w:rFonts w:ascii="Times New Roman" w:eastAsia="Times New Roman" w:hAnsi="Times New Roman" w:cs="Times New Roman"/>
+          <w:sz w:val="24"/>
+          <w:szCs w:val="24"/>
+        </w:rPr>
+        <w:t>(Java, Selenium WebDriver with Cucumber)</w:t>
       </w:r>
     </w:p>
     <w:p>
@@ -1404,83 +1461,52 @@
           <w:sz w:val="24"/>
           <w:szCs w:val="24"/>
         </w:rPr>
-        <w:t>Created a suite of automated test cases using Cypress that verifies</w:t>
-      </w:r>
-      <w:r>
-        <w:rPr>
-          <w:rFonts w:ascii="Times New Roman" w:eastAsia="Times New Roman" w:hAnsi="Times New Roman" w:cs="Times New Roman"/>
-          <w:sz w:val="24"/>
-          <w:szCs w:val="24"/>
-        </w:rPr>
-        <w:t xml:space="preserve"> personal </w:t>
-      </w:r>
-      <w:r>
-        <w:rPr>
-          <w:rFonts w:ascii="Times New Roman" w:eastAsia="Times New Roman" w:hAnsi="Times New Roman" w:cs="Times New Roman"/>
-          <w:sz w:val="24"/>
-          <w:szCs w:val="24"/>
-        </w:rPr>
-        <w:t>website and projects are stable</w:t>
-      </w:r>
-      <w:r>
-        <w:rPr>
-          <w:rFonts w:ascii="Times New Roman" w:eastAsia="Times New Roman" w:hAnsi="Times New Roman" w:cs="Times New Roman"/>
-          <w:sz w:val="24"/>
-          <w:szCs w:val="24"/>
-        </w:rPr>
-        <w:t>,</w:t>
-      </w:r>
-      <w:r>
-        <w:rPr>
-          <w:rFonts w:ascii="Times New Roman" w:eastAsia="Times New Roman" w:hAnsi="Times New Roman" w:cs="Times New Roman"/>
-          <w:sz w:val="24"/>
-          <w:szCs w:val="24"/>
-        </w:rPr>
-        <w:t xml:space="preserve"> functional, and contain</w:t>
-      </w:r>
-      <w:r>
-        <w:rPr>
-          <w:rFonts w:ascii="Times New Roman" w:eastAsia="Times New Roman" w:hAnsi="Times New Roman" w:cs="Times New Roman"/>
-          <w:sz w:val="24"/>
-          <w:szCs w:val="24"/>
-        </w:rPr>
-        <w:t>s</w:t>
-      </w:r>
-      <w:r>
-        <w:rPr>
-          <w:rFonts w:ascii="Times New Roman" w:eastAsia="Times New Roman" w:hAnsi="Times New Roman" w:cs="Times New Roman"/>
-          <w:sz w:val="24"/>
-          <w:szCs w:val="24"/>
-        </w:rPr>
-        <w:t xml:space="preserve"> correct information</w:t>
-      </w:r>
-    </w:p>
-    <w:p>
-      <w:pPr>
-        <w:rPr>
-          <w:rFonts w:ascii="Times New Roman" w:eastAsia="Times New Roman" w:hAnsi="Times New Roman" w:cs="Times New Roman"/>
-          <w:b/>
-          <w:sz w:val="24"/>
-          <w:szCs w:val="24"/>
-        </w:rPr>
-      </w:pPr>
-      <w:r>
-        <w:rPr>
-          <w:rFonts w:ascii="Times New Roman" w:eastAsia="Times New Roman" w:hAnsi="Times New Roman" w:cs="Times New Roman"/>
-          <w:b/>
-          <w:sz w:val="24"/>
-          <w:szCs w:val="24"/>
-        </w:rPr>
-        <w:t>Weather Application</w:t>
-      </w:r>
-      <w:r>
-        <w:rPr>
-          <w:rFonts w:ascii="Times New Roman" w:eastAsia="Times New Roman" w:hAnsi="Times New Roman" w:cs="Times New Roman"/>
-          <w:b/>
-          <w:sz w:val="24"/>
-          <w:szCs w:val="24"/>
-        </w:rPr>
-        <w:tab/>
+        <w:t>Created a stock tracker that automatically verifies the current stock of newly released consoles. Major retailers it tracks include Amazon and Best Buy</w:t>
+      </w:r>
+    </w:p>
+    <w:p>
+      <w:pPr>
+        <w:rPr>
+          <w:rFonts w:ascii="Times New Roman" w:eastAsia="Times New Roman" w:hAnsi="Times New Roman" w:cs="Times New Roman"/>
+          <w:b/>
+          <w:sz w:val="24"/>
+          <w:szCs w:val="24"/>
+        </w:rPr>
+      </w:pPr>
+      <w:r>
+        <w:rPr>
+          <w:rFonts w:ascii="Times New Roman" w:eastAsia="Times New Roman" w:hAnsi="Times New Roman" w:cs="Times New Roman"/>
+          <w:b/>
+          <w:sz w:val="24"/>
+          <w:szCs w:val="24"/>
+        </w:rPr>
+        <w:t>Test Automation</w:t>
+      </w:r>
+      <w:r>
+        <w:rPr>
+          <w:rFonts w:ascii="Times New Roman" w:eastAsia="Times New Roman" w:hAnsi="Times New Roman" w:cs="Times New Roman"/>
+          <w:b/>
+          <w:sz w:val="24"/>
+          <w:szCs w:val="24"/>
+        </w:rPr>
+        <w:t xml:space="preserve"> Suite for </w:t>
+      </w:r>
+      <w:r>
+        <w:rPr>
+          <w:rFonts w:ascii="Times New Roman" w:eastAsia="Times New Roman" w:hAnsi="Times New Roman" w:cs="Times New Roman"/>
+          <w:b/>
+          <w:sz w:val="24"/>
+          <w:szCs w:val="24"/>
+        </w:rPr>
+        <w:t>Personal Website</w:t>
+      </w:r>
+      <w:r>
+        <w:rPr>
+          <w:rFonts w:ascii="Times New Roman" w:eastAsia="Times New Roman" w:hAnsi="Times New Roman" w:cs="Times New Roman"/>
+          <w:b/>
+          <w:sz w:val="24"/>
+          <w:szCs w:val="24"/>
+        </w:rPr>
         <w:t xml:space="preserve"> </w:t>
       </w:r>
       <w:r>
@@ -1489,7 +1515,7 @@
           <w:sz w:val="24"/>
           <w:szCs w:val="24"/>
         </w:rPr>
-        <w:t>(JavaScript, HTML, CSS)</w:t>
+        <w:t>(Cypress)</w:t>
       </w:r>
     </w:p>
     <w:p>
@@ -1511,40 +1537,48 @@
           <w:sz w:val="24"/>
           <w:szCs w:val="24"/>
         </w:rPr>
-        <w:t>Created a functional responsive weather application using AJAX with JSON</w:t>
-      </w:r>
-    </w:p>
-    <w:p>
-      <w:pPr>
-        <w:numPr>
-          <w:ilvl w:val="0"/>
-          <w:numId w:val="2"/>
-        </w:numPr>
-        <w:spacing w:line="240" w:lineRule="auto"/>
-        <w:rPr>
-          <w:rFonts w:ascii="Times New Roman" w:eastAsia="Times New Roman" w:hAnsi="Times New Roman" w:cs="Times New Roman"/>
-          <w:sz w:val="24"/>
-          <w:szCs w:val="24"/>
-        </w:rPr>
-      </w:pPr>
-      <w:r>
-        <w:rPr>
-          <w:rFonts w:ascii="Times New Roman" w:eastAsia="Times New Roman" w:hAnsi="Times New Roman" w:cs="Times New Roman"/>
-          <w:sz w:val="24"/>
-          <w:szCs w:val="24"/>
-        </w:rPr>
-        <w:t xml:space="preserve">Takes current data from </w:t>
-      </w:r>
-      <w:proofErr w:type="spellStart"/>
-      <w:r>
-        <w:rPr>
-          <w:rFonts w:ascii="Times New Roman" w:eastAsia="Times New Roman" w:hAnsi="Times New Roman" w:cs="Times New Roman"/>
-          <w:sz w:val="24"/>
-          <w:szCs w:val="24"/>
-        </w:rPr>
-        <w:t>OpenWeatherMap’s</w:t>
-      </w:r>
-      <w:proofErr w:type="spellEnd"/>
+        <w:t>Created a suite of automated test cases that verifies</w:t>
+      </w:r>
+      <w:r>
+        <w:rPr>
+          <w:rFonts w:ascii="Times New Roman" w:eastAsia="Times New Roman" w:hAnsi="Times New Roman" w:cs="Times New Roman"/>
+          <w:sz w:val="24"/>
+          <w:szCs w:val="24"/>
+        </w:rPr>
+        <w:t xml:space="preserve"> personal </w:t>
+      </w:r>
+      <w:r>
+        <w:rPr>
+          <w:rFonts w:ascii="Times New Roman" w:eastAsia="Times New Roman" w:hAnsi="Times New Roman" w:cs="Times New Roman"/>
+          <w:sz w:val="24"/>
+          <w:szCs w:val="24"/>
+        </w:rPr>
+        <w:t>website and projects are stable</w:t>
+      </w:r>
+      <w:r>
+        <w:rPr>
+          <w:rFonts w:ascii="Times New Roman" w:eastAsia="Times New Roman" w:hAnsi="Times New Roman" w:cs="Times New Roman"/>
+          <w:sz w:val="24"/>
+          <w:szCs w:val="24"/>
+        </w:rPr>
+        <w:t>,</w:t>
+      </w:r>
+      <w:r>
+        <w:rPr>
+          <w:rFonts w:ascii="Times New Roman" w:eastAsia="Times New Roman" w:hAnsi="Times New Roman" w:cs="Times New Roman"/>
+          <w:sz w:val="24"/>
+          <w:szCs w:val="24"/>
+        </w:rPr>
+        <w:t xml:space="preserve"> functional, and contain</w:t>
+      </w:r>
+      <w:r>
+        <w:rPr>
+          <w:rFonts w:ascii="Times New Roman" w:eastAsia="Times New Roman" w:hAnsi="Times New Roman" w:cs="Times New Roman"/>
+          <w:sz w:val="24"/>
+          <w:szCs w:val="24"/>
+        </w:rPr>
+        <w:t>s</w:t>
+      </w:r>
       <w:r>
         <w:rPr>
           <w:rFonts w:ascii="Times New Roman" w:eastAsia="Times New Roman" w:hAnsi="Times New Roman" w:cs="Times New Roman"/>
@@ -1559,31 +1593,15 @@
           <w:sz w:val="24"/>
           <w:szCs w:val="24"/>
         </w:rPr>
-        <w:t>API and displays</w:t>
-      </w:r>
-      <w:r>
-        <w:rPr>
-          <w:rFonts w:ascii="Times New Roman" w:eastAsia="Times New Roman" w:hAnsi="Times New Roman" w:cs="Times New Roman"/>
-          <w:sz w:val="24"/>
-          <w:szCs w:val="24"/>
-        </w:rPr>
-        <w:t xml:space="preserve"> any city’s</w:t>
-      </w:r>
-      <w:r>
-        <w:rPr>
-          <w:rFonts w:ascii="Times New Roman" w:eastAsia="Times New Roman" w:hAnsi="Times New Roman" w:cs="Times New Roman"/>
-          <w:sz w:val="24"/>
-          <w:szCs w:val="24"/>
-        </w:rPr>
-        <w:t xml:space="preserve"> f</w:t>
-      </w:r>
-      <w:r>
-        <w:rPr>
-          <w:rFonts w:ascii="Times New Roman" w:eastAsia="Times New Roman" w:hAnsi="Times New Roman" w:cs="Times New Roman"/>
-          <w:sz w:val="24"/>
-          <w:szCs w:val="24"/>
-        </w:rPr>
-        <w:t>orecast</w:t>
+        <w:t>expected</w:t>
+      </w:r>
+      <w:r>
+        <w:rPr>
+          <w:rFonts w:ascii="Times New Roman" w:eastAsia="Times New Roman" w:hAnsi="Times New Roman" w:cs="Times New Roman"/>
+          <w:sz w:val="24"/>
+          <w:szCs w:val="24"/>
+        </w:rPr>
+        <w:t xml:space="preserve"> information</w:t>
       </w:r>
     </w:p>
     <w:sectPr>

</xml_diff>